<commit_message>
Diverse Änderungen um andere Funktionen zu testen, Bedienungsanleitung hinzugefügt
</commit_message>
<xml_diff>
--- a/Dokumentation/BloomBuddy_Projekt.docx
+++ b/Dokumentation/BloomBuddy_Projekt.docx
@@ -4540,37 +4540,141 @@
           <w:szCs w:val="36"/>
           <w:lang w:eastAsia="de-DE"/>
         </w:rPr>
-        <w:t>8. Fazit &amp; Zielsetzung</w:t>
+        <w:t>8. Fazit &amp; Zielsetzun</w:t>
+      </w:r>
+      <w:r>
+        <w:rPr>
+          <w:rFonts w:eastAsia="Times New Roman" w:cstheme="minorHAnsi"/>
+          <w:b/>
+          <w:bCs/>
+          <w:sz w:val="36"/>
+          <w:szCs w:val="36"/>
+          <w:lang w:eastAsia="de-DE"/>
+        </w:rPr>
+        <w:t>g</w:t>
       </w:r>
     </w:p>
     <w:p>
       <w:pPr>
         <w:spacing w:before="100" w:beforeAutospacing="1" w:after="100" w:afterAutospacing="1" w:line="240" w:lineRule="auto"/>
-        <w:rPr>
-          <w:rFonts w:eastAsia="Times New Roman" w:cstheme="minorHAnsi"/>
-          <w:sz w:val="24"/>
-          <w:szCs w:val="24"/>
-          <w:lang w:eastAsia="de-DE"/>
-        </w:rPr>
-      </w:pPr>
-      <w:r>
-        <w:rPr>
-          <w:rFonts w:eastAsia="Times New Roman" w:cstheme="minorHAnsi"/>
-          <w:i/>
-          <w:iCs/>
-          <w:sz w:val="24"/>
-          <w:szCs w:val="24"/>
-          <w:lang w:eastAsia="de-DE"/>
-        </w:rPr>
-        <w:t>(Was soll das Projekt am Ende können? Welche Verbesserungen wären für eine Weiterentwicklung denkbar?)</w:t>
+        <w:outlineLvl w:val="1"/>
+        <w:rPr>
+          <w:rFonts w:eastAsia="Times New Roman" w:cstheme="minorHAnsi"/>
+          <w:b/>
+          <w:bCs/>
+          <w:sz w:val="24"/>
+          <w:szCs w:val="24"/>
+          <w:lang w:eastAsia="de-DE"/>
+        </w:rPr>
+      </w:pPr>
+      <w:r>
+        <w:rPr>
+          <w:rFonts w:eastAsia="Times New Roman" w:cstheme="minorHAnsi"/>
+          <w:b/>
+          <w:bCs/>
+          <w:sz w:val="24"/>
+          <w:szCs w:val="24"/>
+          <w:lang w:eastAsia="de-DE"/>
+        </w:rPr>
+        <w:t>Was sollte das Projekt am Ende können:</w:t>
       </w:r>
     </w:p>
     <w:p>
       <w:pPr>
-        <w:rPr>
-          <w:rFonts w:cstheme="minorHAnsi"/>
-        </w:rPr>
-      </w:pPr>
+        <w:spacing w:before="100" w:beforeAutospacing="1" w:after="100" w:afterAutospacing="1" w:line="240" w:lineRule="auto"/>
+        <w:outlineLvl w:val="1"/>
+        <w:rPr>
+          <w:rFonts w:eastAsia="Times New Roman" w:cstheme="minorHAnsi"/>
+          <w:sz w:val="24"/>
+          <w:szCs w:val="24"/>
+          <w:lang w:eastAsia="de-DE"/>
+        </w:rPr>
+      </w:pPr>
+      <w:r>
+        <w:rPr>
+          <w:rFonts w:eastAsia="Times New Roman" w:cstheme="minorHAnsi"/>
+          <w:sz w:val="24"/>
+          <w:szCs w:val="24"/>
+          <w:lang w:eastAsia="de-DE"/>
+        </w:rPr>
+        <w:t xml:space="preserve">Das Projekt sollte am Ende automatisch die Bodenfeuchtigkeit in der Pflanzerde messen, diese auswerte und falls diese zu trocken ist, automatisch eine Pumpe ansteuern, welche die Pflanze dann bewässert. Außerdem werden Messwerte wie Helligkeit, Temperatur, Luftfeuchtigkeit und der Füllstand des angeschlossenen Wassertanks gemessen und über Node-Red verarbeitet werden. Zusätzlich sollten die Messwerte auf einem Node-Red Dashboard dargestellt werden und in einer Datenbank gespeichert werden. Eine Besonderheit ist an diesem Projekt das wenn der Wassertank unter 20% Füllstand fällt, automatisch eine Push-Benachrichtigung, in diesem Fall per E-Mail, ausgelöst wird und den </w:t>
+      </w:r>
+      <w:r>
+        <w:rPr>
+          <w:rFonts w:eastAsia="Times New Roman" w:cstheme="minorHAnsi"/>
+          <w:sz w:val="24"/>
+          <w:szCs w:val="24"/>
+          <w:lang w:eastAsia="de-DE"/>
+        </w:rPr>
+        <w:lastRenderedPageBreak/>
+        <w:t>Empfänger darüber informiert das der Füllstand des Wassertanks unter 190mm liegt, was ungefähr 20% des verwendeten Wassertanks entspricht. Damit er genug Zeit hat den Wassertank wieder ausreichend zu füllen.</w:t>
+      </w:r>
+    </w:p>
+    <w:p>
+      <w:pPr>
+        <w:spacing w:before="100" w:beforeAutospacing="1" w:after="100" w:afterAutospacing="1" w:line="240" w:lineRule="auto"/>
+        <w:outlineLvl w:val="1"/>
+        <w:rPr>
+          <w:rFonts w:eastAsia="Times New Roman" w:cstheme="minorHAnsi"/>
+          <w:b/>
+          <w:bCs/>
+          <w:sz w:val="24"/>
+          <w:szCs w:val="24"/>
+          <w:lang w:eastAsia="de-DE"/>
+        </w:rPr>
+      </w:pPr>
+      <w:r>
+        <w:rPr>
+          <w:rFonts w:eastAsia="Times New Roman" w:cstheme="minorHAnsi"/>
+          <w:b/>
+          <w:bCs/>
+          <w:sz w:val="24"/>
+          <w:szCs w:val="24"/>
+          <w:lang w:eastAsia="de-DE"/>
+        </w:rPr>
+        <w:t>Fazit</w:t>
+      </w:r>
+      <w:r>
+        <w:rPr>
+          <w:rFonts w:eastAsia="Times New Roman" w:cstheme="minorHAnsi"/>
+          <w:b/>
+          <w:bCs/>
+          <w:sz w:val="24"/>
+          <w:szCs w:val="24"/>
+          <w:lang w:eastAsia="de-DE"/>
+        </w:rPr>
+        <w:t>:</w:t>
+      </w:r>
+    </w:p>
+    <w:p>
+      <w:pPr>
+        <w:spacing w:before="100" w:beforeAutospacing="1" w:after="100" w:afterAutospacing="1" w:line="240" w:lineRule="auto"/>
+        <w:outlineLvl w:val="1"/>
+        <w:rPr>
+          <w:rFonts w:eastAsia="Times New Roman" w:cstheme="minorHAnsi"/>
+          <w:sz w:val="24"/>
+          <w:szCs w:val="24"/>
+          <w:lang w:eastAsia="de-DE"/>
+        </w:rPr>
+      </w:pPr>
+      <w:r>
+        <w:rPr>
+          <w:rFonts w:eastAsia="Times New Roman" w:cstheme="minorHAnsi"/>
+          <w:sz w:val="24"/>
+          <w:szCs w:val="24"/>
+          <w:lang w:eastAsia="de-DE"/>
+        </w:rPr>
+        <w:t xml:space="preserve">Die Umsetzung des Projekts hat gut funktioniert. </w:t>
+      </w:r>
+      <w:r>
+        <w:rPr>
+          <w:rFonts w:eastAsia="Times New Roman" w:cstheme="minorHAnsi"/>
+          <w:sz w:val="24"/>
+          <w:szCs w:val="24"/>
+          <w:lang w:eastAsia="de-DE"/>
+        </w:rPr>
+        <w:t>Anfangs hat die Analogwertverarbeitung nicht perfekt funktioniert, da die Messwerte stark geschwankt haben, auch hat die Qualität der Spannungsversorgung einen Einfluss auf die Analogwertverarbeitung.</w:t>
+      </w:r>
     </w:p>
     <w:sectPr>
       <w:pgSz w:w="11906" w:h="16838"/>

</xml_diff>

<commit_message>
Hauptprogramm angepasst, Testprogramme ausprobiert, Schaltplan ergänzt
</commit_message>
<xml_diff>
--- a/Dokumentation/BloomBuddy_Projekt.docx
+++ b/Dokumentation/BloomBuddy_Projekt.docx
@@ -38,8 +38,22 @@
           <w:szCs w:val="48"/>
           <w:lang w:eastAsia="de-DE"/>
         </w:rPr>
-        <w:t xml:space="preserve"> Bloombuddy</w:t>
-      </w:r>
+        <w:t xml:space="preserve"> </w:t>
+      </w:r>
+      <w:proofErr w:type="spellStart"/>
+      <w:r>
+        <w:rPr>
+          <w:rFonts w:eastAsia="Times New Roman" w:cstheme="minorHAnsi"/>
+          <w:b/>
+          <w:bCs/>
+          <w:kern w:val="36"/>
+          <w:sz w:val="48"/>
+          <w:szCs w:val="48"/>
+          <w:lang w:eastAsia="de-DE"/>
+        </w:rPr>
+        <w:t>Bloombuddy</w:t>
+      </w:r>
+      <w:proofErr w:type="spellEnd"/>
     </w:p>
     <w:p>
       <w:pPr>
@@ -100,6 +114,7 @@
         </w:rPr>
         <w:t xml:space="preserve"> </w:t>
       </w:r>
+      <w:proofErr w:type="spellStart"/>
       <w:r>
         <w:rPr>
           <w:rFonts w:eastAsia="Times New Roman" w:cstheme="minorHAnsi"/>
@@ -111,6 +126,7 @@
         </w:rPr>
         <w:t>Bloombuddy</w:t>
       </w:r>
+      <w:proofErr w:type="spellEnd"/>
     </w:p>
     <w:p>
       <w:pPr>
@@ -999,7 +1015,27 @@
           <w:szCs w:val="24"/>
           <w:lang w:eastAsia="de-DE"/>
         </w:rPr>
-        <w:t>Benutzer eine Push-Benachrichtigung aufs Handy wenn der Füllstand des Wassertanks unter 20% fällt.</w:t>
+        <w:t xml:space="preserve">Benutzer eine Push-Benachrichtigung aufs </w:t>
+      </w:r>
+      <w:proofErr w:type="gramStart"/>
+      <w:r>
+        <w:rPr>
+          <w:rFonts w:eastAsia="Times New Roman" w:cstheme="minorHAnsi"/>
+          <w:sz w:val="24"/>
+          <w:szCs w:val="24"/>
+          <w:lang w:eastAsia="de-DE"/>
+        </w:rPr>
+        <w:t>Handy</w:t>
+      </w:r>
+      <w:proofErr w:type="gramEnd"/>
+      <w:r>
+        <w:rPr>
+          <w:rFonts w:eastAsia="Times New Roman" w:cstheme="minorHAnsi"/>
+          <w:sz w:val="24"/>
+          <w:szCs w:val="24"/>
+          <w:lang w:eastAsia="de-DE"/>
+        </w:rPr>
+        <w:t xml:space="preserve"> wenn der Füllstand des Wassertanks unter 20% fällt.</w:t>
       </w:r>
       <w:r>
         <w:rPr>
@@ -1384,7 +1420,27 @@
                 <w:szCs w:val="24"/>
                 <w:lang w:eastAsia="de-DE"/>
               </w:rPr>
-              <w:t>VL53L0X Time-of-Flight</w:t>
+              <w:t>VL53L0X Time-</w:t>
+            </w:r>
+            <w:proofErr w:type="spellStart"/>
+            <w:r>
+              <w:rPr>
+                <w:rFonts w:eastAsia="Times New Roman" w:cstheme="minorHAnsi"/>
+                <w:sz w:val="24"/>
+                <w:szCs w:val="24"/>
+                <w:lang w:eastAsia="de-DE"/>
+              </w:rPr>
+              <w:t>of</w:t>
+            </w:r>
+            <w:proofErr w:type="spellEnd"/>
+            <w:r>
+              <w:rPr>
+                <w:rFonts w:eastAsia="Times New Roman" w:cstheme="minorHAnsi"/>
+                <w:sz w:val="24"/>
+                <w:szCs w:val="24"/>
+                <w:lang w:eastAsia="de-DE"/>
+              </w:rPr>
+              <w:t>-Flight</w:t>
             </w:r>
           </w:p>
         </w:tc>
@@ -1566,8 +1622,59 @@
                 <w:szCs w:val="24"/>
                 <w:lang w:eastAsia="de-DE"/>
               </w:rPr>
-              <w:t>Capacitive soil moisture sensor</w:t>
-            </w:r>
+              <w:t xml:space="preserve">Capacitive </w:t>
+            </w:r>
+            <w:proofErr w:type="spellStart"/>
+            <w:r>
+              <w:rPr>
+                <w:rFonts w:eastAsia="Times New Roman" w:cstheme="minorHAnsi"/>
+                <w:sz w:val="24"/>
+                <w:szCs w:val="24"/>
+                <w:lang w:eastAsia="de-DE"/>
+              </w:rPr>
+              <w:t>soil</w:t>
+            </w:r>
+            <w:proofErr w:type="spellEnd"/>
+            <w:r>
+              <w:rPr>
+                <w:rFonts w:eastAsia="Times New Roman" w:cstheme="minorHAnsi"/>
+                <w:sz w:val="24"/>
+                <w:szCs w:val="24"/>
+                <w:lang w:eastAsia="de-DE"/>
+              </w:rPr>
+              <w:t xml:space="preserve"> </w:t>
+            </w:r>
+            <w:proofErr w:type="spellStart"/>
+            <w:r>
+              <w:rPr>
+                <w:rFonts w:eastAsia="Times New Roman" w:cstheme="minorHAnsi"/>
+                <w:sz w:val="24"/>
+                <w:szCs w:val="24"/>
+                <w:lang w:eastAsia="de-DE"/>
+              </w:rPr>
+              <w:t>moisture</w:t>
+            </w:r>
+            <w:proofErr w:type="spellEnd"/>
+            <w:r>
+              <w:rPr>
+                <w:rFonts w:eastAsia="Times New Roman" w:cstheme="minorHAnsi"/>
+                <w:sz w:val="24"/>
+                <w:szCs w:val="24"/>
+                <w:lang w:eastAsia="de-DE"/>
+              </w:rPr>
+              <w:t xml:space="preserve"> </w:t>
+            </w:r>
+            <w:proofErr w:type="spellStart"/>
+            <w:r>
+              <w:rPr>
+                <w:rFonts w:eastAsia="Times New Roman" w:cstheme="minorHAnsi"/>
+                <w:sz w:val="24"/>
+                <w:szCs w:val="24"/>
+                <w:lang w:eastAsia="de-DE"/>
+              </w:rPr>
+              <w:t>sensor</w:t>
+            </w:r>
+            <w:proofErr w:type="spellEnd"/>
             <w:r>
               <w:rPr>
                 <w:rFonts w:eastAsia="Times New Roman" w:cstheme="minorHAnsi"/>
@@ -1996,7 +2103,16 @@
                 <w:szCs w:val="24"/>
                 <w:lang w:eastAsia="de-DE"/>
               </w:rPr>
-              <w:t>3,3V 1</w:t>
+              <w:t>5</w:t>
+            </w:r>
+            <w:r>
+              <w:rPr>
+                <w:rFonts w:eastAsia="Times New Roman" w:cstheme="minorHAnsi"/>
+                <w:sz w:val="24"/>
+                <w:szCs w:val="24"/>
+                <w:lang w:eastAsia="de-DE"/>
+              </w:rPr>
+              <w:t>V 1</w:t>
             </w:r>
             <w:r>
               <w:rPr>
@@ -2083,6 +2199,7 @@
                 <w:lang w:eastAsia="de-DE"/>
               </w:rPr>
             </w:pPr>
+            <w:proofErr w:type="spellStart"/>
             <w:r>
               <w:rPr>
                 <w:rFonts w:eastAsia="Times New Roman" w:cstheme="minorHAnsi"/>
@@ -2092,6 +2209,7 @@
               </w:rPr>
               <w:t>Breadboard</w:t>
             </w:r>
+            <w:proofErr w:type="spellEnd"/>
           </w:p>
         </w:tc>
         <w:tc>
@@ -2159,14 +2277,25 @@
                 <w:lang w:eastAsia="de-DE"/>
               </w:rPr>
             </w:pPr>
-            <w:r>
-              <w:rPr>
-                <w:rFonts w:eastAsia="Times New Roman" w:cstheme="minorHAnsi"/>
-                <w:sz w:val="24"/>
-                <w:szCs w:val="24"/>
-                <w:lang w:eastAsia="de-DE"/>
-              </w:rPr>
-              <w:t>Jumpercable in verschiedenen Längen</w:t>
+            <w:proofErr w:type="spellStart"/>
+            <w:r>
+              <w:rPr>
+                <w:rFonts w:eastAsia="Times New Roman" w:cstheme="minorHAnsi"/>
+                <w:sz w:val="24"/>
+                <w:szCs w:val="24"/>
+                <w:lang w:eastAsia="de-DE"/>
+              </w:rPr>
+              <w:t>Jumpercable</w:t>
+            </w:r>
+            <w:proofErr w:type="spellEnd"/>
+            <w:r>
+              <w:rPr>
+                <w:rFonts w:eastAsia="Times New Roman" w:cstheme="minorHAnsi"/>
+                <w:sz w:val="24"/>
+                <w:szCs w:val="24"/>
+                <w:lang w:eastAsia="de-DE"/>
+              </w:rPr>
+              <w:t xml:space="preserve"> in verschiedenen Längen</w:t>
             </w:r>
           </w:p>
         </w:tc>
@@ -2501,6 +2630,7 @@
                 <w:lang w:eastAsia="de-DE"/>
               </w:rPr>
             </w:pPr>
+            <w:proofErr w:type="spellStart"/>
             <w:r>
               <w:rPr>
                 <w:rFonts w:eastAsia="Times New Roman" w:cstheme="minorHAnsi"/>
@@ -2510,6 +2640,7 @@
               </w:rPr>
               <w:t>Micropython</w:t>
             </w:r>
+            <w:proofErr w:type="spellEnd"/>
           </w:p>
         </w:tc>
         <w:tc>
@@ -2758,6 +2889,7 @@
                 <w:lang w:eastAsia="de-DE"/>
               </w:rPr>
             </w:pPr>
+            <w:proofErr w:type="spellStart"/>
             <w:r>
               <w:rPr>
                 <w:rFonts w:eastAsia="Times New Roman" w:cstheme="minorHAnsi"/>
@@ -2767,6 +2899,7 @@
               </w:rPr>
               <w:t>MariaDB</w:t>
             </w:r>
+            <w:proofErr w:type="spellEnd"/>
           </w:p>
         </w:tc>
         <w:tc>
@@ -3519,7 +3652,17 @@
                 <w:szCs w:val="24"/>
                 <w:lang w:eastAsia="de-DE"/>
               </w:rPr>
-              <w:t>Implementierung der Bewässerungslogik mit Micro</w:t>
+              <w:t xml:space="preserve">Implementierung der Bewässerungslogik mit </w:t>
+            </w:r>
+            <w:proofErr w:type="spellStart"/>
+            <w:r>
+              <w:rPr>
+                <w:rFonts w:eastAsia="Times New Roman" w:cstheme="minorHAnsi"/>
+                <w:sz w:val="24"/>
+                <w:szCs w:val="24"/>
+                <w:lang w:eastAsia="de-DE"/>
+              </w:rPr>
+              <w:t>Micro</w:t>
             </w:r>
             <w:r>
               <w:rPr>
@@ -3539,6 +3682,7 @@
               </w:rPr>
               <w:t>ython</w:t>
             </w:r>
+            <w:proofErr w:type="spellEnd"/>
           </w:p>
           <w:p>
             <w:pPr>
@@ -3610,6 +3754,7 @@
                 <w:lang w:eastAsia="de-DE"/>
               </w:rPr>
             </w:pPr>
+            <w:proofErr w:type="gramStart"/>
             <w:r>
               <w:rPr>
                 <w:rFonts w:eastAsia="Times New Roman" w:cstheme="minorHAnsi"/>
@@ -3626,7 +3771,17 @@
                 <w:szCs w:val="24"/>
                 <w:lang w:eastAsia="de-DE"/>
               </w:rPr>
-              <w:t>blegen der gemessen Werte in einer Datenbank</w:t>
+              <w:t>blegen</w:t>
+            </w:r>
+            <w:proofErr w:type="gramEnd"/>
+            <w:r>
+              <w:rPr>
+                <w:rFonts w:eastAsia="Times New Roman" w:cstheme="minorHAnsi"/>
+                <w:sz w:val="24"/>
+                <w:szCs w:val="24"/>
+                <w:lang w:eastAsia="de-DE"/>
+              </w:rPr>
+              <w:t xml:space="preserve"> der gemessen Werte in einer Datenbank</w:t>
             </w:r>
           </w:p>
         </w:tc>
@@ -4512,16 +4667,12 @@
           <w:rFonts w:eastAsia="Times New Roman" w:cstheme="minorHAnsi"/>
           <w:b/>
           <w:bCs/>
-          <w:sz w:val="24"/>
-          <w:szCs w:val="24"/>
-          <w:lang w:eastAsia="de-DE"/>
-        </w:rPr>
-      </w:pPr>
-    </w:p>
-    <w:p>
-      <w:pPr>
-        <w:spacing w:before="100" w:beforeAutospacing="1" w:after="100" w:afterAutospacing="1" w:line="240" w:lineRule="auto"/>
-        <w:outlineLvl w:val="1"/>
+          <w:sz w:val="36"/>
+          <w:szCs w:val="36"/>
+          <w:lang w:eastAsia="de-DE"/>
+        </w:rPr>
+      </w:pPr>
+      <w:r>
         <w:rPr>
           <w:rFonts w:eastAsia="Times New Roman" w:cstheme="minorHAnsi"/>
           <w:b/>
@@ -4530,7 +4681,8 @@
           <w:szCs w:val="36"/>
           <w:lang w:eastAsia="de-DE"/>
         </w:rPr>
-      </w:pPr>
+        <w:t>8.</w:t>
+      </w:r>
       <w:r>
         <w:rPr>
           <w:rFonts w:eastAsia="Times New Roman" w:cstheme="minorHAnsi"/>
@@ -4540,7 +4692,7 @@
           <w:szCs w:val="36"/>
           <w:lang w:eastAsia="de-DE"/>
         </w:rPr>
-        <w:t>8. Fazit &amp; Zielsetzun</w:t>
+        <w:t>Technische Besonderheit</w:t>
       </w:r>
       <w:r>
         <w:rPr>
@@ -4551,7 +4703,7 @@
           <w:szCs w:val="36"/>
           <w:lang w:eastAsia="de-DE"/>
         </w:rPr>
-        <w:t>g</w:t>
+        <w:t>en</w:t>
       </w:r>
     </w:p>
     <w:p>
@@ -4560,23 +4712,99 @@
         <w:outlineLvl w:val="1"/>
         <w:rPr>
           <w:rFonts w:eastAsia="Times New Roman" w:cstheme="minorHAnsi"/>
+          <w:sz w:val="24"/>
+          <w:szCs w:val="24"/>
+          <w:lang w:eastAsia="de-DE"/>
+        </w:rPr>
+      </w:pPr>
+      <w:r>
+        <w:rPr>
+          <w:rFonts w:eastAsia="Times New Roman" w:cstheme="minorHAnsi"/>
+          <w:sz w:val="24"/>
+          <w:szCs w:val="24"/>
+          <w:lang w:eastAsia="de-DE"/>
+        </w:rPr>
+        <w:t xml:space="preserve">Die technischen Besonderheiten an meinem Projekt sind zum einen die Push-Benachrichtigung, wenn der Füllstand des Wassertanks unter 20% (190mm) fällt. Die Push-Benachrichtigung ist in diesem Projekt eine E-Mail, die über Node-Red an den Empfänger verschickt wird. Eine weitere Besonderheit an diesem Projekt ist die Analogwertverarbeitung mit dem ESP32. Dazu wurde der Analogausgang des Capacitive Soil Moisture Sensors auf einen Analogeingang des ESP32 verdrahtet und die Auswertung des Sensors programmiert, um am Ende einen richtigen Wert zu erhalten. Der umgerechnete Wert wird dann im Programm </w:t>
+      </w:r>
+      <w:r>
+        <w:rPr>
+          <w:rFonts w:eastAsia="Times New Roman" w:cstheme="minorHAnsi"/>
+          <w:sz w:val="24"/>
+          <w:szCs w:val="24"/>
+          <w:lang w:eastAsia="de-DE"/>
+        </w:rPr>
+        <w:t>weiterverarbeitet,</w:t>
+      </w:r>
+      <w:r>
+        <w:rPr>
+          <w:rFonts w:eastAsia="Times New Roman" w:cstheme="minorHAnsi"/>
+          <w:sz w:val="24"/>
+          <w:szCs w:val="24"/>
+          <w:lang w:eastAsia="de-DE"/>
+        </w:rPr>
+        <w:t xml:space="preserve"> um durch ein Relais dann eine Pumpe zur Bewässerung anzusteuern.</w:t>
+      </w:r>
+    </w:p>
+    <w:p>
+      <w:pPr>
+        <w:spacing w:before="100" w:beforeAutospacing="1" w:after="100" w:afterAutospacing="1" w:line="240" w:lineRule="auto"/>
+        <w:outlineLvl w:val="1"/>
+        <w:rPr>
+          <w:rFonts w:eastAsia="Times New Roman" w:cstheme="minorHAnsi"/>
           <w:b/>
           <w:bCs/>
-          <w:sz w:val="24"/>
-          <w:szCs w:val="24"/>
-          <w:lang w:eastAsia="de-DE"/>
-        </w:rPr>
-      </w:pPr>
-      <w:r>
+          <w:sz w:val="36"/>
+          <w:szCs w:val="36"/>
+          <w:lang w:eastAsia="de-DE"/>
+        </w:rPr>
+      </w:pPr>
+    </w:p>
+    <w:p>
+      <w:pPr>
+        <w:spacing w:before="100" w:beforeAutospacing="1" w:after="100" w:afterAutospacing="1" w:line="240" w:lineRule="auto"/>
+        <w:outlineLvl w:val="1"/>
         <w:rPr>
           <w:rFonts w:eastAsia="Times New Roman" w:cstheme="minorHAnsi"/>
           <w:b/>
           <w:bCs/>
-          <w:sz w:val="24"/>
-          <w:szCs w:val="24"/>
-          <w:lang w:eastAsia="de-DE"/>
-        </w:rPr>
-        <w:t>Was sollte das Projekt am Ende können:</w:t>
+          <w:sz w:val="36"/>
+          <w:szCs w:val="36"/>
+          <w:lang w:eastAsia="de-DE"/>
+        </w:rPr>
+      </w:pPr>
+      <w:r>
+        <w:rPr>
+          <w:rFonts w:eastAsia="Times New Roman" w:cstheme="minorHAnsi"/>
+          <w:b/>
+          <w:bCs/>
+          <w:sz w:val="36"/>
+          <w:szCs w:val="36"/>
+          <w:lang w:eastAsia="de-DE"/>
+        </w:rPr>
+        <w:lastRenderedPageBreak/>
+        <w:t>9</w:t>
+      </w:r>
+      <w:r>
+        <w:rPr>
+          <w:rFonts w:eastAsia="Times New Roman" w:cstheme="minorHAnsi"/>
+          <w:b/>
+          <w:bCs/>
+          <w:sz w:val="36"/>
+          <w:szCs w:val="36"/>
+          <w:lang w:eastAsia="de-DE"/>
+        </w:rPr>
+        <w:t>. Fazit &amp; Zielsetzun</w:t>
+      </w:r>
+      <w:r>
+        <w:rPr>
+          <w:rFonts w:eastAsia="Times New Roman" w:cstheme="minorHAnsi"/>
+          <w:b/>
+          <w:bCs/>
+          <w:sz w:val="36"/>
+          <w:szCs w:val="36"/>
+          <w:lang w:eastAsia="de-DE"/>
+        </w:rPr>
+        <w:t>g</w:t>
       </w:r>
     </w:p>
     <w:p>
@@ -4585,29 +4813,23 @@
         <w:outlineLvl w:val="1"/>
         <w:rPr>
           <w:rFonts w:eastAsia="Times New Roman" w:cstheme="minorHAnsi"/>
-          <w:sz w:val="24"/>
-          <w:szCs w:val="24"/>
-          <w:lang w:eastAsia="de-DE"/>
-        </w:rPr>
-      </w:pPr>
-      <w:r>
-        <w:rPr>
-          <w:rFonts w:eastAsia="Times New Roman" w:cstheme="minorHAnsi"/>
-          <w:sz w:val="24"/>
-          <w:szCs w:val="24"/>
-          <w:lang w:eastAsia="de-DE"/>
-        </w:rPr>
-        <w:t xml:space="preserve">Das Projekt sollte am Ende automatisch die Bodenfeuchtigkeit in der Pflanzerde messen, diese auswerte und falls diese zu trocken ist, automatisch eine Pumpe ansteuern, welche die Pflanze dann bewässert. Außerdem werden Messwerte wie Helligkeit, Temperatur, Luftfeuchtigkeit und der Füllstand des angeschlossenen Wassertanks gemessen und über Node-Red verarbeitet werden. Zusätzlich sollten die Messwerte auf einem Node-Red Dashboard dargestellt werden und in einer Datenbank gespeichert werden. Eine Besonderheit ist an diesem Projekt das wenn der Wassertank unter 20% Füllstand fällt, automatisch eine Push-Benachrichtigung, in diesem Fall per E-Mail, ausgelöst wird und den </w:t>
-      </w:r>
-      <w:r>
-        <w:rPr>
-          <w:rFonts w:eastAsia="Times New Roman" w:cstheme="minorHAnsi"/>
-          <w:sz w:val="24"/>
-          <w:szCs w:val="24"/>
-          <w:lang w:eastAsia="de-DE"/>
-        </w:rPr>
-        <w:lastRenderedPageBreak/>
-        <w:t>Empfänger darüber informiert das der Füllstand des Wassertanks unter 190mm liegt, was ungefähr 20% des verwendeten Wassertanks entspricht. Damit er genug Zeit hat den Wassertank wieder ausreichend zu füllen.</w:t>
+          <w:b/>
+          <w:bCs/>
+          <w:sz w:val="24"/>
+          <w:szCs w:val="24"/>
+          <w:lang w:eastAsia="de-DE"/>
+        </w:rPr>
+      </w:pPr>
+      <w:r>
+        <w:rPr>
+          <w:rFonts w:eastAsia="Times New Roman" w:cstheme="minorHAnsi"/>
+          <w:b/>
+          <w:bCs/>
+          <w:sz w:val="24"/>
+          <w:szCs w:val="24"/>
+          <w:lang w:eastAsia="de-DE"/>
+        </w:rPr>
+        <w:t>Was sollte das Projekt am Ende können:</w:t>
       </w:r>
     </w:p>
     <w:p>
@@ -4616,6 +4838,54 @@
         <w:outlineLvl w:val="1"/>
         <w:rPr>
           <w:rFonts w:eastAsia="Times New Roman" w:cstheme="minorHAnsi"/>
+          <w:sz w:val="24"/>
+          <w:szCs w:val="24"/>
+          <w:lang w:eastAsia="de-DE"/>
+        </w:rPr>
+      </w:pPr>
+      <w:r>
+        <w:rPr>
+          <w:rFonts w:eastAsia="Times New Roman" w:cstheme="minorHAnsi"/>
+          <w:sz w:val="24"/>
+          <w:szCs w:val="24"/>
+          <w:lang w:eastAsia="de-DE"/>
+        </w:rPr>
+        <w:t>Das Projekt sollte am Ende automatisch die Bodenfeuchtigkeit in der Pflanzerde messen, diese auswerte und falls diese zu trocken ist, automatisch eine Pumpe ansteuern, welche die Pflanze dann bewässert. Außerdem werden Messwerte wie Helligkeit, Temperatur, Luftfeuchtigkeit und der Füllstand des angeschlossenen Wassertanks gemessen und über Node-Red verarbeitet werden. Zusätzlich sollten die Messwerte auf einem Node-Red Dashboard dargestellt werden und in einer Datenbank gespeichert werden. Eine Besonderheit ist an diesem Projekt das wenn der Wassertank unter 20% Füllstand fällt, automatisch eine Push-Benachrichtigung, in diesem Fall per E-Mail, ausgelöst wird und den Empfänger darüber informiert das der Füllstand des Wassertanks unter 190mm liegt, was ungefähr 20% des verwendeten Wassertanks entspricht. Damit er genug Zeit hat den Wassertank wieder ausreichend zu füllen.</w:t>
+      </w:r>
+      <w:r>
+        <w:rPr>
+          <w:rFonts w:eastAsia="Times New Roman" w:cstheme="minorHAnsi"/>
+          <w:sz w:val="24"/>
+          <w:szCs w:val="24"/>
+          <w:lang w:eastAsia="de-DE"/>
+        </w:rPr>
+        <w:t xml:space="preserve"> Alle genannten Punkte wurden entsprechend </w:t>
+      </w:r>
+      <w:r>
+        <w:rPr>
+          <w:rFonts w:eastAsia="Times New Roman" w:cstheme="minorHAnsi"/>
+          <w:sz w:val="24"/>
+          <w:szCs w:val="24"/>
+          <w:lang w:eastAsia="de-DE"/>
+        </w:rPr>
+        <w:t>umgesetzt,</w:t>
+      </w:r>
+      <w:r>
+        <w:rPr>
+          <w:rFonts w:eastAsia="Times New Roman" w:cstheme="minorHAnsi"/>
+          <w:sz w:val="24"/>
+          <w:szCs w:val="24"/>
+          <w:lang w:eastAsia="de-DE"/>
+        </w:rPr>
+        <w:t xml:space="preserve"> um die Funktion zu gewährleisten. Auch die Kommunikation per MQTT funktioniert einwandfrei. Die Daten werden in Echtzeit auf dem Node-Red Dashboard dargestellt und können jederzeit abgelesen werden.</w:t>
+      </w:r>
+    </w:p>
+    <w:p>
+      <w:pPr>
+        <w:spacing w:before="100" w:beforeAutospacing="1" w:after="100" w:afterAutospacing="1" w:line="240" w:lineRule="auto"/>
+        <w:outlineLvl w:val="1"/>
+        <w:rPr>
+          <w:rFonts w:eastAsia="Times New Roman" w:cstheme="minorHAnsi"/>
           <w:b/>
           <w:bCs/>
           <w:sz w:val="24"/>
@@ -4632,7 +4902,7 @@
           <w:szCs w:val="24"/>
           <w:lang w:eastAsia="de-DE"/>
         </w:rPr>
-        <w:t>Fazit</w:t>
+        <w:t xml:space="preserve">Persönliches </w:t>
       </w:r>
       <w:r>
         <w:rPr>
@@ -4643,6 +4913,17 @@
           <w:szCs w:val="24"/>
           <w:lang w:eastAsia="de-DE"/>
         </w:rPr>
+        <w:t>Fazit</w:t>
+      </w:r>
+      <w:r>
+        <w:rPr>
+          <w:rFonts w:eastAsia="Times New Roman" w:cstheme="minorHAnsi"/>
+          <w:b/>
+          <w:bCs/>
+          <w:sz w:val="24"/>
+          <w:szCs w:val="24"/>
+          <w:lang w:eastAsia="de-DE"/>
+        </w:rPr>
         <w:t>:</w:t>
       </w:r>
     </w:p>
@@ -4673,7 +4954,81 @@
           <w:szCs w:val="24"/>
           <w:lang w:eastAsia="de-DE"/>
         </w:rPr>
-        <w:t>Anfangs hat die Analogwertverarbeitung nicht perfekt funktioniert, da die Messwerte stark geschwankt haben, auch hat die Qualität der Spannungsversorgung einen Einfluss auf die Analogwertverarbeitung.</w:t>
+        <w:t xml:space="preserve">Anfangs hat die Analogwertverarbeitung nicht </w:t>
+      </w:r>
+      <w:r>
+        <w:rPr>
+          <w:rFonts w:eastAsia="Times New Roman" w:cstheme="minorHAnsi"/>
+          <w:sz w:val="24"/>
+          <w:szCs w:val="24"/>
+          <w:lang w:eastAsia="de-DE"/>
+        </w:rPr>
+        <w:t>einwandfrei</w:t>
+      </w:r>
+      <w:r>
+        <w:rPr>
+          <w:rFonts w:eastAsia="Times New Roman" w:cstheme="minorHAnsi"/>
+          <w:sz w:val="24"/>
+          <w:szCs w:val="24"/>
+          <w:lang w:eastAsia="de-DE"/>
+        </w:rPr>
+        <w:t xml:space="preserve"> funktioniert, da die Messwerte stark geschwankt haben, auch hat die Qualität der Spannungsversorgung einen Einfluss auf die Analogwertverarbeitung.</w:t>
+      </w:r>
+      <w:r>
+        <w:rPr>
+          <w:rFonts w:eastAsia="Times New Roman" w:cstheme="minorHAnsi"/>
+          <w:sz w:val="24"/>
+          <w:szCs w:val="24"/>
+          <w:lang w:eastAsia="de-DE"/>
+        </w:rPr>
+        <w:t xml:space="preserve"> Als dann aber alle Werte richtig eingestellt und verarbeitet wurden hat diese gut funktioniert. Eine weitere Schwierigkeit, die ich hatte, war es eine Befestigung des TOF-Sensors am Wassertank zu finden, so dass er den Füllstand auch zuverlässig messen kann. Aber auch dieses Problem hat sich dann gelöst. Auch der Versand der Push-Benachrichtigung hat am Anfang nicht funktioniert, das Versenden der E-Mail ist immer wieder abgebrochen, dies lag an den falschen Einstellungen im E-Mail-Konto, konnte also ebenfalls behoben werden. Dann mussten noch die Messwerte des TOF-Sensors in Node-Red richtig verarbeitet werden, dass nur eine E-Mail versendet wird, wenn der Füllstand unter 190mm liegt. Auch diese Funktion hat nicht auf Anhieb funktioniert. Abgesehen von diesen kleineren Schwierigkeiten hat die Umsetzung wie anfangs geschrieben gut funktioniert und Spaß gemacht. Auch das man nun eine autonome funktionsfähige Pflanzenbewässerung für </w:t>
+      </w:r>
+      <w:proofErr w:type="gramStart"/>
+      <w:r>
+        <w:rPr>
+          <w:rFonts w:eastAsia="Times New Roman" w:cstheme="minorHAnsi"/>
+          <w:sz w:val="24"/>
+          <w:szCs w:val="24"/>
+          <w:lang w:eastAsia="de-DE"/>
+        </w:rPr>
+        <w:t>Zuhause</w:t>
+      </w:r>
+      <w:proofErr w:type="gramEnd"/>
+      <w:r>
+        <w:rPr>
+          <w:rFonts w:eastAsia="Times New Roman" w:cstheme="minorHAnsi"/>
+          <w:sz w:val="24"/>
+          <w:szCs w:val="24"/>
+          <w:lang w:eastAsia="de-DE"/>
+        </w:rPr>
+        <w:t xml:space="preserve"> hat ist gut. Zudem ist die Anlage sehr einfach auf weitere Pflanzen erweiterbar. Dafür sind nur kleinere Änderungen in der Software nötig und es werden </w:t>
+      </w:r>
+      <w:r>
+        <w:rPr>
+          <w:rFonts w:eastAsia="Times New Roman" w:cstheme="minorHAnsi"/>
+          <w:sz w:val="24"/>
+          <w:szCs w:val="24"/>
+          <w:lang w:eastAsia="de-DE"/>
+        </w:rPr>
+        <w:t xml:space="preserve">Capacitive Soil Moisture </w:t>
+      </w:r>
+      <w:r>
+        <w:rPr>
+          <w:rFonts w:eastAsia="Times New Roman" w:cstheme="minorHAnsi"/>
+          <w:sz w:val="24"/>
+          <w:szCs w:val="24"/>
+          <w:lang w:eastAsia="de-DE"/>
+        </w:rPr>
+        <w:t>Sensoren benötigt</w:t>
+      </w:r>
+      <w:r>
+        <w:rPr>
+          <w:rFonts w:eastAsia="Times New Roman" w:cstheme="minorHAnsi"/>
+          <w:sz w:val="24"/>
+          <w:szCs w:val="24"/>
+          <w:lang w:eastAsia="de-DE"/>
+        </w:rPr>
+        <w:t xml:space="preserve">. </w:t>
       </w:r>
     </w:p>
     <w:sectPr>

</xml_diff>

<commit_message>
Programm umbenannt, Installationsanleitung hinzugefügt
</commit_message>
<xml_diff>
--- a/Dokumentation/BloomBuddy_Projekt.docx
+++ b/Dokumentation/BloomBuddy_Projekt.docx
@@ -1615,14 +1615,25 @@
                 <w:lang w:eastAsia="de-DE"/>
               </w:rPr>
             </w:pPr>
-            <w:r>
-              <w:rPr>
-                <w:rFonts w:eastAsia="Times New Roman" w:cstheme="minorHAnsi"/>
-                <w:sz w:val="24"/>
-                <w:szCs w:val="24"/>
-                <w:lang w:eastAsia="de-DE"/>
-              </w:rPr>
-              <w:t xml:space="preserve">Capacitive </w:t>
+            <w:proofErr w:type="spellStart"/>
+            <w:r>
+              <w:rPr>
+                <w:rFonts w:eastAsia="Times New Roman" w:cstheme="minorHAnsi"/>
+                <w:sz w:val="24"/>
+                <w:szCs w:val="24"/>
+                <w:lang w:eastAsia="de-DE"/>
+              </w:rPr>
+              <w:t>Capacitive</w:t>
+            </w:r>
+            <w:proofErr w:type="spellEnd"/>
+            <w:r>
+              <w:rPr>
+                <w:rFonts w:eastAsia="Times New Roman" w:cstheme="minorHAnsi"/>
+                <w:sz w:val="24"/>
+                <w:szCs w:val="24"/>
+                <w:lang w:eastAsia="de-DE"/>
+              </w:rPr>
+              <w:t xml:space="preserve"> </w:t>
             </w:r>
             <w:proofErr w:type="spellStart"/>
             <w:r>
@@ -5010,16 +5021,7 @@
           <w:szCs w:val="24"/>
           <w:lang w:eastAsia="de-DE"/>
         </w:rPr>
-        <w:t xml:space="preserve">Capacitive Soil Moisture </w:t>
-      </w:r>
-      <w:r>
-        <w:rPr>
-          <w:rFonts w:eastAsia="Times New Roman" w:cstheme="minorHAnsi"/>
-          <w:sz w:val="24"/>
-          <w:szCs w:val="24"/>
-          <w:lang w:eastAsia="de-DE"/>
-        </w:rPr>
-        <w:t>Sensoren benötigt</w:t>
+        <w:t>Capacitive Soil Moisture Sensoren benötigt</w:t>
       </w:r>
       <w:r>
         <w:rPr>
@@ -5029,6 +5031,72 @@
           <w:lang w:eastAsia="de-DE"/>
         </w:rPr>
         <w:t xml:space="preserve">. </w:t>
+      </w:r>
+    </w:p>
+    <w:p>
+      <w:pPr>
+        <w:spacing w:before="100" w:beforeAutospacing="1" w:after="100" w:afterAutospacing="1" w:line="240" w:lineRule="auto"/>
+        <w:outlineLvl w:val="1"/>
+        <w:rPr>
+          <w:rFonts w:eastAsia="Times New Roman" w:cstheme="minorHAnsi"/>
+          <w:b/>
+          <w:bCs/>
+          <w:sz w:val="36"/>
+          <w:szCs w:val="36"/>
+          <w:lang w:eastAsia="de-DE"/>
+        </w:rPr>
+      </w:pPr>
+      <w:r>
+        <w:rPr>
+          <w:rFonts w:eastAsia="Times New Roman" w:cstheme="minorHAnsi"/>
+          <w:b/>
+          <w:bCs/>
+          <w:sz w:val="36"/>
+          <w:szCs w:val="36"/>
+          <w:lang w:eastAsia="de-DE"/>
+        </w:rPr>
+        <w:t>10. Zusatzfunktion</w:t>
+      </w:r>
+    </w:p>
+    <w:p>
+      <w:pPr>
+        <w:spacing w:before="100" w:beforeAutospacing="1" w:after="100" w:afterAutospacing="1" w:line="240" w:lineRule="auto"/>
+        <w:outlineLvl w:val="1"/>
+        <w:rPr>
+          <w:rFonts w:eastAsia="Times New Roman" w:cstheme="minorHAnsi"/>
+          <w:sz w:val="24"/>
+          <w:szCs w:val="24"/>
+          <w:lang w:eastAsia="de-DE"/>
+        </w:rPr>
+      </w:pPr>
+      <w:r>
+        <w:rPr>
+          <w:rFonts w:eastAsia="Times New Roman" w:cstheme="minorHAnsi"/>
+          <w:sz w:val="24"/>
+          <w:szCs w:val="24"/>
+          <w:lang w:eastAsia="de-DE"/>
+        </w:rPr>
+        <w:t>Zusätzlich zum Automatikbetrieb des Systems wurde eine manuelle Steuerung der Pumpe implementiert. Die manuelle Steuerung erfolgt über einen Schalter auf dem Node-</w:t>
+      </w:r>
+      <w:proofErr w:type="spellStart"/>
+      <w:r>
+        <w:rPr>
+          <w:rFonts w:eastAsia="Times New Roman" w:cstheme="minorHAnsi"/>
+          <w:sz w:val="24"/>
+          <w:szCs w:val="24"/>
+          <w:lang w:eastAsia="de-DE"/>
+        </w:rPr>
+        <w:t>Red</w:t>
+      </w:r>
+      <w:proofErr w:type="spellEnd"/>
+      <w:r>
+        <w:rPr>
+          <w:rFonts w:eastAsia="Times New Roman" w:cstheme="minorHAnsi"/>
+          <w:sz w:val="24"/>
+          <w:szCs w:val="24"/>
+          <w:lang w:eastAsia="de-DE"/>
+        </w:rPr>
+        <w:t>-Dashboard. Die manuelle Steuerung hat jederzeit Vorrang vor dem Automatikbetrieb. Die Pumpe kann zum Bespiel auch dann eingeschaltet werden, wenn die Bodenfeuchtigkeit 100% beträgt. Dies kann zum Beispiel dafür genutzt werden den Schlauch zu spülen oder ähnliches. Die manuelle Steuerung wird nicht automatisch ausgeschaltet, sondern geht auf OFF, wenn der Schalter auf dem Dashboard in OFF-Stellung ist. In diesem Fall geht das System sofort wieder in den Automatikbetrieb.</w:t>
       </w:r>
     </w:p>
     <w:sectPr>

</xml_diff>